<commit_message>
rerun tm tree analysis + plots with treerabid commit nr cbf6c0c (had bug fixed)
</commit_message>
<xml_diff>
--- a/R/overview_tmtrees_scripts.docx
+++ b/R/overview_tmtrees_scripts.docx
@@ -1,6 +1,6 @@
 
 <file path=word/document.xml><?xml version="1.0" encoding="utf-8"?>
-<w:document xmlns:wpc="http://schemas.microsoft.com/office/word/2010/wordprocessingCanvas" xmlns:cx="http://schemas.microsoft.com/office/drawing/2014/chartex" xmlns:cx1="http://schemas.microsoft.com/office/drawing/2015/9/8/chartex" xmlns:cx2="http://schemas.microsoft.com/office/drawing/2015/10/21/chartex" xmlns:cx3="http://schemas.microsoft.com/office/drawing/2016/5/9/chartex" xmlns:cx4="http://schemas.microsoft.com/office/drawing/2016/5/10/chartex" xmlns:cx5="http://schemas.microsoft.com/office/drawing/2016/5/11/chartex" xmlns:cx6="http://schemas.microsoft.com/office/drawing/2016/5/12/chartex" xmlns:cx7="http://schemas.microsoft.com/office/drawing/2016/5/13/chartex" xmlns:cx8="http://schemas.microsoft.com/office/drawing/2016/5/14/chartex" xmlns:mc="http://schemas.openxmlformats.org/markup-compatibility/2006" xmlns:aink="http://schemas.microsoft.com/office/drawing/2016/ink" xmlns:am3d="http://schemas.microsoft.com/office/drawing/2017/model3d" xmlns:o="urn:schemas-microsoft-com:office:office" xmlns:oel="http://schemas.microsoft.com/office/2019/extlst" xmlns:r="http://schemas.openxmlformats.org/officeDocument/2006/relationships" xmlns:m="http://schemas.openxmlformats.org/officeDocument/2006/math" xmlns:v="urn:schemas-microsoft-com:vml" xmlns:wp14="http://schemas.microsoft.com/office/word/2010/wordprocessingDrawing" xmlns:wp="http://schemas.openxmlformats.org/drawingml/2006/wordprocessingDrawing" xmlns:w10="urn:schemas-microsoft-com:office:word" xmlns:w="http://schemas.openxmlformats.org/wordprocessingml/2006/main" xmlns:w14="http://schemas.microsoft.com/office/word/2010/wordml" xmlns:w15="http://schemas.microsoft.com/office/word/2012/wordml" xmlns:w16cex="http://schemas.microsoft.com/office/word/2018/wordml/cex" xmlns:w16cid="http://schemas.microsoft.com/office/word/2016/wordml/cid" xmlns:w16="http://schemas.microsoft.com/office/word/2018/wordml" xmlns:w16sdtdh="http://schemas.microsoft.com/office/word/2020/wordml/sdtdatahash" xmlns:w16se="http://schemas.microsoft.com/office/word/2015/wordml/symex" xmlns:wpg="http://schemas.microsoft.com/office/word/2010/wordprocessingGroup" xmlns:wpi="http://schemas.microsoft.com/office/word/2010/wordprocessingInk" xmlns:wne="http://schemas.microsoft.com/office/word/2006/wordml" xmlns:wps="http://schemas.microsoft.com/office/word/2010/wordprocessingShape" mc:Ignorable="w14 w15 w16se w16cid w16 w16cex w16sdtdh wp14">
+<w:document xmlns:wpc="http://schemas.microsoft.com/office/word/2010/wordprocessingCanvas" xmlns:cx="http://schemas.microsoft.com/office/drawing/2014/chartex" xmlns:cx1="http://schemas.microsoft.com/office/drawing/2015/9/8/chartex" xmlns:cx2="http://schemas.microsoft.com/office/drawing/2015/10/21/chartex" xmlns:cx3="http://schemas.microsoft.com/office/drawing/2016/5/9/chartex" xmlns:cx4="http://schemas.microsoft.com/office/drawing/2016/5/10/chartex" xmlns:cx5="http://schemas.microsoft.com/office/drawing/2016/5/11/chartex" xmlns:cx6="http://schemas.microsoft.com/office/drawing/2016/5/12/chartex" xmlns:cx7="http://schemas.microsoft.com/office/drawing/2016/5/13/chartex" xmlns:cx8="http://schemas.microsoft.com/office/drawing/2016/5/14/chartex" xmlns:mc="http://schemas.openxmlformats.org/markup-compatibility/2006" xmlns:aink="http://schemas.microsoft.com/office/drawing/2016/ink" xmlns:am3d="http://schemas.microsoft.com/office/drawing/2017/model3d" xmlns:o="urn:schemas-microsoft-com:office:office" xmlns:oel="http://schemas.microsoft.com/office/2019/extlst" xmlns:r="http://schemas.openxmlformats.org/officeDocument/2006/relationships" xmlns:m="http://schemas.openxmlformats.org/officeDocument/2006/math" xmlns:v="urn:schemas-microsoft-com:vml" xmlns:wp14="http://schemas.microsoft.com/office/word/2010/wordprocessingDrawing" xmlns:wp="http://schemas.openxmlformats.org/drawingml/2006/wordprocessingDrawing" xmlns:w10="urn:schemas-microsoft-com:office:word" xmlns:w="http://schemas.openxmlformats.org/wordprocessingml/2006/main" xmlns:w14="http://schemas.microsoft.com/office/word/2010/wordml" xmlns:w15="http://schemas.microsoft.com/office/word/2012/wordml" xmlns:w16cex="http://schemas.microsoft.com/office/word/2018/wordml/cex" xmlns:w16cid="http://schemas.microsoft.com/office/word/2016/wordml/cid" xmlns:w16="http://schemas.microsoft.com/office/word/2018/wordml" xmlns:w16du="http://schemas.microsoft.com/office/word/2023/wordml/word16du" xmlns:w16sdtdh="http://schemas.microsoft.com/office/word/2020/wordml/sdtdatahash" xmlns:w16se="http://schemas.microsoft.com/office/word/2015/wordml/symex" xmlns:wpg="http://schemas.microsoft.com/office/word/2010/wordprocessingGroup" xmlns:wpi="http://schemas.microsoft.com/office/word/2010/wordprocessingInk" xmlns:wne="http://schemas.microsoft.com/office/word/2006/wordml" xmlns:wps="http://schemas.microsoft.com/office/word/2010/wordprocessingShape" mc:Ignorable="w14 w15 w16se w16cid w16 w16cex w16sdtdh w16du wp14">
   <w:body>
     <w:p>
       <w:pPr>
@@ -49,9 +49,18 @@
           <w:b/>
           <w:bCs/>
         </w:rPr>
-        <w:t>process_population_size_data.R</w:t>
-      </w:r>
-      <w:proofErr w:type="spellEnd"/>
+        <w:t>process_population_size_</w:t>
+      </w:r>
+      <w:proofErr w:type="gramStart"/>
+      <w:r>
+        <w:rPr>
+          <w:b/>
+          <w:bCs/>
+        </w:rPr>
+        <w:t>data.R</w:t>
+      </w:r>
+      <w:proofErr w:type="spellEnd"/>
+      <w:proofErr w:type="gramEnd"/>
     </w:p>
     <w:p>
       <w:pPr>
@@ -153,6 +162,305 @@
           <w:b/>
           <w:bCs/>
         </w:rPr>
+        <w:t>process_outbreak_</w:t>
+      </w:r>
+      <w:proofErr w:type="gramStart"/>
+      <w:r>
+        <w:rPr>
+          <w:b/>
+          <w:bCs/>
+        </w:rPr>
+        <w:t>dat</w:t>
+      </w:r>
+      <w:r>
+        <w:rPr>
+          <w:b/>
+          <w:bCs/>
+        </w:rPr>
+        <w:t>.R</w:t>
+      </w:r>
+      <w:proofErr w:type="spellEnd"/>
+      <w:proofErr w:type="gramEnd"/>
+      <w:r>
+        <w:t xml:space="preserve"> (Ellie’s data cleaning script)</w:t>
+      </w:r>
+    </w:p>
+    <w:p>
+      <w:pPr>
+        <w:pStyle w:val="ListParagraph"/>
+        <w:numPr>
+          <w:ilvl w:val="1"/>
+          <w:numId w:val="2"/>
+        </w:numPr>
+      </w:pPr>
+      <w:r>
+        <w:t>Function: Pulls</w:t>
+      </w:r>
+      <w:r>
+        <w:t xml:space="preserve"> outbreak </w:t>
+      </w:r>
+      <w:proofErr w:type="spellStart"/>
+      <w:r>
+        <w:t>linelist</w:t>
+      </w:r>
+      <w:proofErr w:type="spellEnd"/>
+      <w:r>
+        <w:t xml:space="preserve"> data from google sheet &amp;</w:t>
+      </w:r>
+      <w:r>
+        <w:t xml:space="preserve"> does</w:t>
+      </w:r>
+      <w:r>
+        <w:t xml:space="preserve"> initial data </w:t>
+      </w:r>
+      <w:r>
+        <w:t>cleaning</w:t>
+      </w:r>
+    </w:p>
+    <w:p>
+      <w:pPr>
+        <w:pStyle w:val="ListParagraph"/>
+        <w:numPr>
+          <w:ilvl w:val="1"/>
+          <w:numId w:val="2"/>
+        </w:numPr>
+      </w:pPr>
+      <w:r>
+        <w:t>Outputs: data/raw/</w:t>
+      </w:r>
+      <w:proofErr w:type="spellStart"/>
+      <w:r>
+        <w:t>dat</w:t>
+      </w:r>
+      <w:proofErr w:type="spellEnd"/>
+      <w:r>
+        <w:t>_*.csv; data/clean/dat_human.csv</w:t>
+      </w:r>
+      <w:r>
+        <w:t xml:space="preserve">; data/clean/dat_animal.csv; </w:t>
+      </w:r>
+      <w:proofErr w:type="gramStart"/>
+      <w:r>
+        <w:t>data/clean/dat_outbreak_all.csv;</w:t>
+      </w:r>
+      <w:proofErr w:type="gramEnd"/>
+    </w:p>
+    <w:p>
+      <w:pPr>
+        <w:pStyle w:val="ListParagraph"/>
+        <w:numPr>
+          <w:ilvl w:val="1"/>
+          <w:numId w:val="2"/>
+        </w:numPr>
+      </w:pPr>
+      <w:r>
+        <w:t>Run again in case</w:t>
+      </w:r>
+      <w:r>
+        <w:t>:</w:t>
+      </w:r>
+      <w:r>
+        <w:t xml:space="preserve"> </w:t>
+      </w:r>
+      <w:r>
+        <w:t xml:space="preserve">you </w:t>
+      </w:r>
+      <w:r>
+        <w:t>need</w:t>
+      </w:r>
+      <w:r>
+        <w:t xml:space="preserve"> </w:t>
+      </w:r>
+      <w:r>
+        <w:t xml:space="preserve">to pull new data from </w:t>
+      </w:r>
+      <w:r>
+        <w:t xml:space="preserve">the </w:t>
+      </w:r>
+      <w:r>
+        <w:t xml:space="preserve">Google </w:t>
+      </w:r>
+      <w:proofErr w:type="gramStart"/>
+      <w:r>
+        <w:t>sheet, or</w:t>
+      </w:r>
+      <w:proofErr w:type="gramEnd"/>
+      <w:r>
+        <w:t xml:space="preserve"> want</w:t>
+      </w:r>
+      <w:r>
+        <w:t xml:space="preserve"> to add an additional data column to the clean dataset.</w:t>
+      </w:r>
+    </w:p>
+    <w:p>
+      <w:pPr>
+        <w:pStyle w:val="ListParagraph"/>
+        <w:numPr>
+          <w:ilvl w:val="0"/>
+          <w:numId w:val="2"/>
+        </w:numPr>
+      </w:pPr>
+      <w:proofErr w:type="spellStart"/>
+      <w:r>
+        <w:rPr>
+          <w:b/>
+          <w:bCs/>
+        </w:rPr>
+        <w:t>patristic_</w:t>
+      </w:r>
+      <w:proofErr w:type="gramStart"/>
+      <w:r>
+        <w:rPr>
+          <w:b/>
+          <w:bCs/>
+        </w:rPr>
+        <w:t>dist.R</w:t>
+      </w:r>
+      <w:proofErr w:type="spellEnd"/>
+      <w:proofErr w:type="gramEnd"/>
+      <w:r>
+        <w:rPr>
+          <w:b/>
+          <w:bCs/>
+        </w:rPr>
+        <w:t xml:space="preserve"> </w:t>
+      </w:r>
+      <w:r>
+        <w:t>and</w:t>
+      </w:r>
+      <w:r>
+        <w:rPr>
+          <w:b/>
+          <w:bCs/>
+        </w:rPr>
+        <w:t xml:space="preserve"> </w:t>
+      </w:r>
+      <w:proofErr w:type="spellStart"/>
+      <w:r>
+        <w:rPr>
+          <w:b/>
+          <w:bCs/>
+        </w:rPr>
+        <w:t>process_genetic_data.R</w:t>
+      </w:r>
+      <w:proofErr w:type="spellEnd"/>
+      <w:r>
+        <w:rPr>
+          <w:b/>
+          <w:bCs/>
+        </w:rPr>
+        <w:t xml:space="preserve"> </w:t>
+      </w:r>
+    </w:p>
+    <w:p>
+      <w:pPr>
+        <w:pStyle w:val="ListParagraph"/>
+        <w:numPr>
+          <w:ilvl w:val="1"/>
+          <w:numId w:val="2"/>
+        </w:numPr>
+      </w:pPr>
+      <w:r>
+        <w:t xml:space="preserve">Function: </w:t>
+      </w:r>
+      <w:r>
+        <w:t>Generation of patristic distance matrix from phylogenetic tree, c</w:t>
+      </w:r>
+      <w:r>
+        <w:t>luster analysis, and lineage assignment</w:t>
+      </w:r>
+    </w:p>
+    <w:p>
+      <w:pPr>
+        <w:pStyle w:val="ListParagraph"/>
+        <w:numPr>
+          <w:ilvl w:val="1"/>
+          <w:numId w:val="2"/>
+        </w:numPr>
+      </w:pPr>
+      <w:r>
+        <w:t>Outputs: output/phylogenetic_distances/</w:t>
+      </w:r>
+      <w:r>
+        <w:t>romblonSeq_24_patristicDist_matrix</w:t>
+      </w:r>
+      <w:r>
+        <w:t xml:space="preserve">.txt; </w:t>
+      </w:r>
+      <w:r>
+        <w:t>output/figures/Hamming_distance_frequencies.jpeg</w:t>
+      </w:r>
+      <w:r>
+        <w:t xml:space="preserve">; </w:t>
+      </w:r>
+      <w:r>
+        <w:t>output/</w:t>
+      </w:r>
+      <w:proofErr w:type="spellStart"/>
+      <w:r>
+        <w:t>phylogenetic_distances</w:t>
+      </w:r>
+      <w:proofErr w:type="spellEnd"/>
+      <w:r>
+        <w:t>/0.002clust.csv</w:t>
+      </w:r>
+    </w:p>
+    <w:p>
+      <w:pPr>
+        <w:pStyle w:val="ListParagraph"/>
+        <w:numPr>
+          <w:ilvl w:val="1"/>
+          <w:numId w:val="2"/>
+        </w:numPr>
+      </w:pPr>
+      <w:r>
+        <w:t xml:space="preserve">Run </w:t>
+      </w:r>
+      <w:r>
+        <w:t>both scripts</w:t>
+      </w:r>
+      <w:r>
+        <w:rPr>
+          <w:b/>
+          <w:bCs/>
+        </w:rPr>
+        <w:t xml:space="preserve"> </w:t>
+      </w:r>
+      <w:r>
+        <w:t xml:space="preserve">again in case of new genetic data (a new phylogenetic tree); run </w:t>
+      </w:r>
+      <w:proofErr w:type="spellStart"/>
+      <w:r>
+        <w:t>process_genetic_</w:t>
+      </w:r>
+      <w:proofErr w:type="gramStart"/>
+      <w:r>
+        <w:t>data.R</w:t>
+      </w:r>
+      <w:proofErr w:type="spellEnd"/>
+      <w:proofErr w:type="gramEnd"/>
+      <w:r>
+        <w:t xml:space="preserve"> again in case you just want to change the clustering cut-off.</w:t>
+      </w:r>
+    </w:p>
+    <w:p>
+      <w:pPr>
+        <w:pStyle w:val="ListParagraph"/>
+        <w:numPr>
+          <w:ilvl w:val="0"/>
+          <w:numId w:val="2"/>
+        </w:numPr>
+        <w:rPr>
+          <w:b/>
+          <w:bCs/>
+        </w:rPr>
+      </w:pPr>
+      <w:proofErr w:type="spellStart"/>
+      <w:r>
+        <w:rPr>
+          <w:b/>
+          <w:bCs/>
+        </w:rPr>
         <w:t>process_outbreak_dat</w:t>
       </w:r>
       <w:r>
@@ -160,105 +468,296 @@
           <w:b/>
           <w:bCs/>
         </w:rPr>
-        <w:t>.R</w:t>
-      </w:r>
-      <w:proofErr w:type="spellEnd"/>
-      <w:r>
-        <w:t xml:space="preserve"> (Ellie’s data cleaning script)</w:t>
-      </w:r>
-    </w:p>
-    <w:p>
-      <w:pPr>
-        <w:pStyle w:val="ListParagraph"/>
-        <w:numPr>
-          <w:ilvl w:val="1"/>
-          <w:numId w:val="2"/>
-        </w:numPr>
-      </w:pPr>
-      <w:r>
-        <w:t>Function: Pulls</w:t>
-      </w:r>
-      <w:r>
-        <w:t xml:space="preserve"> outbreak </w:t>
-      </w:r>
-      <w:proofErr w:type="spellStart"/>
-      <w:r>
-        <w:t>linelist</w:t>
-      </w:r>
-      <w:proofErr w:type="spellEnd"/>
-      <w:r>
-        <w:t xml:space="preserve"> data from google sheet &amp;</w:t>
-      </w:r>
-      <w:r>
-        <w:t xml:space="preserve"> does</w:t>
-      </w:r>
-      <w:r>
-        <w:t xml:space="preserve"> initial data </w:t>
-      </w:r>
-      <w:r>
-        <w:t>cleaning</w:t>
-      </w:r>
-    </w:p>
-    <w:p>
-      <w:pPr>
-        <w:pStyle w:val="ListParagraph"/>
-        <w:numPr>
-          <w:ilvl w:val="1"/>
-          <w:numId w:val="2"/>
-        </w:numPr>
-      </w:pPr>
-      <w:r>
-        <w:t>Outputs: data/raw/</w:t>
-      </w:r>
-      <w:proofErr w:type="spellStart"/>
-      <w:r>
-        <w:t>dat</w:t>
-      </w:r>
-      <w:proofErr w:type="spellEnd"/>
-      <w:r>
-        <w:t>_*.csv; data/clean/dat_human.csv</w:t>
-      </w:r>
-      <w:r>
-        <w:t>; data/clean/dat_animal.csv; data/clean/dat_outbreak_all.csv;</w:t>
-      </w:r>
-    </w:p>
-    <w:p>
-      <w:pPr>
-        <w:pStyle w:val="ListParagraph"/>
-        <w:numPr>
-          <w:ilvl w:val="1"/>
-          <w:numId w:val="2"/>
-        </w:numPr>
-      </w:pPr>
-      <w:r>
-        <w:t>Run again in case</w:t>
-      </w:r>
-      <w:r>
-        <w:t>:</w:t>
-      </w:r>
-      <w:r>
+        <w:t>_for_Romblon_tm_</w:t>
+      </w:r>
+      <w:proofErr w:type="gramStart"/>
+      <w:r>
+        <w:rPr>
+          <w:b/>
+          <w:bCs/>
+        </w:rPr>
+        <w:t>trees.R</w:t>
+      </w:r>
+      <w:proofErr w:type="spellEnd"/>
+      <w:proofErr w:type="gramEnd"/>
+    </w:p>
+    <w:p>
+      <w:pPr>
+        <w:pStyle w:val="ListParagraph"/>
+        <w:numPr>
+          <w:ilvl w:val="1"/>
+          <w:numId w:val="2"/>
+        </w:numPr>
+      </w:pPr>
+      <w:r>
+        <w:t>Function: Further data processing and filtering of dat_animal.csv, to prepare data for transmission tree reconstruction</w:t>
+      </w:r>
+    </w:p>
+    <w:p>
+      <w:pPr>
+        <w:pStyle w:val="ListParagraph"/>
+        <w:numPr>
+          <w:ilvl w:val="1"/>
+          <w:numId w:val="2"/>
+        </w:numPr>
+      </w:pPr>
+      <w:r>
+        <w:t>Outputs: data/clean/dat_animal_for_Romblon_tm_trees.csv</w:t>
+      </w:r>
+    </w:p>
+    <w:p>
+      <w:pPr>
+        <w:pStyle w:val="ListParagraph"/>
+        <w:numPr>
+          <w:ilvl w:val="1"/>
+          <w:numId w:val="2"/>
+        </w:numPr>
+        <w:rPr>
+          <w:b/>
+          <w:bCs/>
+        </w:rPr>
+      </w:pPr>
+      <w:r>
+        <w:t xml:space="preserve">Run again in case: </w:t>
+      </w:r>
+    </w:p>
+    <w:p>
+      <w:pPr>
+        <w:pStyle w:val="ListParagraph"/>
+        <w:numPr>
+          <w:ilvl w:val="2"/>
+          <w:numId w:val="2"/>
+        </w:numPr>
+        <w:rPr>
+          <w:b/>
+          <w:bCs/>
+        </w:rPr>
+      </w:pPr>
+      <w:r>
+        <w:t>You want to include a different set of cases (lines 41-45 for date filtering)</w:t>
+      </w:r>
+    </w:p>
+    <w:p>
+      <w:pPr>
+        <w:pStyle w:val="ListParagraph"/>
+        <w:numPr>
+          <w:ilvl w:val="2"/>
+          <w:numId w:val="2"/>
+        </w:numPr>
+        <w:rPr>
+          <w:b/>
+          <w:bCs/>
+        </w:rPr>
+      </w:pPr>
+      <w:r>
+        <w:t>You want to change included columns, dates, lineage assignment, any other data</w:t>
+      </w:r>
+    </w:p>
+    <w:p>
+      <w:pPr>
+        <w:pStyle w:val="Heading2"/>
+      </w:pPr>
+      <w:r>
+        <w:t>Transmission trees</w:t>
+      </w:r>
+      <w:r>
+        <w:t xml:space="preserve"> + related plots</w:t>
+      </w:r>
+    </w:p>
+    <w:p>
+      <w:pPr>
+        <w:pStyle w:val="ListParagraph"/>
+        <w:numPr>
+          <w:ilvl w:val="0"/>
+          <w:numId w:val="2"/>
+        </w:numPr>
+      </w:pPr>
+      <w:proofErr w:type="spellStart"/>
+      <w:r>
+        <w:rPr>
+          <w:b/>
+          <w:bCs/>
+        </w:rPr>
+        <w:t>run_</w:t>
+      </w:r>
+      <w:proofErr w:type="gramStart"/>
+      <w:r>
+        <w:rPr>
+          <w:b/>
+          <w:bCs/>
+        </w:rPr>
+        <w:t>treerabid.R</w:t>
+      </w:r>
+      <w:proofErr w:type="spellEnd"/>
+      <w:proofErr w:type="gramEnd"/>
+    </w:p>
+    <w:p>
+      <w:pPr>
+        <w:pStyle w:val="ListParagraph"/>
+        <w:numPr>
+          <w:ilvl w:val="1"/>
+          <w:numId w:val="2"/>
+        </w:numPr>
+      </w:pPr>
+      <w:r>
+        <w:t xml:space="preserve">Function: sets up a table with different scenarios (parameter combinations), and runs </w:t>
+      </w:r>
+      <w:proofErr w:type="spellStart"/>
+      <w:r>
+        <w:t>treerabid</w:t>
+      </w:r>
+      <w:proofErr w:type="spellEnd"/>
+      <w:r>
+        <w:t xml:space="preserve"> functions (</w:t>
+      </w:r>
+      <w:proofErr w:type="spellStart"/>
+      <w:r>
+        <w:t>boot_trees</w:t>
+      </w:r>
+      <w:proofErr w:type="spellEnd"/>
+      <w:r>
+        <w:t xml:space="preserve">, </w:t>
+      </w:r>
+      <w:proofErr w:type="spellStart"/>
+      <w:r>
+        <w:t>build_consensus_links</w:t>
+      </w:r>
+      <w:proofErr w:type="spellEnd"/>
+      <w:r>
+        <w:t xml:space="preserve">, </w:t>
+      </w:r>
+      <w:proofErr w:type="spellStart"/>
+      <w:r>
+        <w:t>build_consensus_tree</w:t>
+      </w:r>
+      <w:proofErr w:type="spellEnd"/>
+      <w:r>
+        <w:t>) over these in parallel</w:t>
+      </w:r>
+      <w:r>
+        <w:t>, to reconstruct transmission trees</w:t>
+      </w:r>
+    </w:p>
+    <w:p>
+      <w:pPr>
+        <w:pStyle w:val="ListParagraph"/>
+        <w:numPr>
+          <w:ilvl w:val="1"/>
+          <w:numId w:val="2"/>
+        </w:numPr>
+      </w:pPr>
+      <w:r>
+        <w:t xml:space="preserve">Requires </w:t>
+      </w:r>
+      <w:proofErr w:type="spellStart"/>
+      <w:r>
+        <w:rPr>
+          <w:b/>
+          <w:bCs/>
+        </w:rPr>
+        <w:t>boot_trees_simulate_</w:t>
+      </w:r>
+      <w:proofErr w:type="gramStart"/>
+      <w:r>
+        <w:rPr>
+          <w:b/>
+          <w:bCs/>
+        </w:rPr>
+        <w:t>location.R</w:t>
+      </w:r>
+      <w:proofErr w:type="spellEnd"/>
+      <w:proofErr w:type="gramEnd"/>
+      <w:r>
+        <w:rPr>
+          <w:b/>
+          <w:bCs/>
+        </w:rPr>
         <w:t xml:space="preserve"> </w:t>
       </w:r>
       <w:r>
-        <w:t xml:space="preserve">you </w:t>
-      </w:r>
-      <w:r>
-        <w:t>need</w:t>
-      </w:r>
-      <w:r>
-        <w:t xml:space="preserve"> </w:t>
-      </w:r>
-      <w:r>
-        <w:t xml:space="preserve">to pull new data from </w:t>
-      </w:r>
-      <w:r>
-        <w:t xml:space="preserve">the </w:t>
-      </w:r>
-      <w:r>
-        <w:t>Google sheet, or want</w:t>
-      </w:r>
-      <w:r>
-        <w:t xml:space="preserve"> to add an additional data column to the clean dataset.</w:t>
+        <w:t xml:space="preserve">for an adapted </w:t>
+      </w:r>
+      <w:proofErr w:type="spellStart"/>
+      <w:r>
+        <w:t>boot_trees</w:t>
+      </w:r>
+      <w:proofErr w:type="spellEnd"/>
+      <w:r>
+        <w:t xml:space="preserve"> version, that simulates case locations</w:t>
+      </w:r>
+      <w:r>
+        <w:t xml:space="preserve"> within each bootstrap</w:t>
+      </w:r>
+    </w:p>
+    <w:p>
+      <w:pPr>
+        <w:pStyle w:val="ListParagraph"/>
+        <w:numPr>
+          <w:ilvl w:val="1"/>
+          <w:numId w:val="2"/>
+        </w:numPr>
+      </w:pPr>
+      <w:r>
+        <w:t>Outputs: output/</w:t>
+      </w:r>
+      <w:proofErr w:type="spellStart"/>
+      <w:r>
+        <w:t>tm_trees</w:t>
+      </w:r>
+      <w:proofErr w:type="spellEnd"/>
+      <w:r>
+        <w:t>/trees_all.gz; output/</w:t>
+      </w:r>
+      <w:proofErr w:type="spellStart"/>
+      <w:r>
+        <w:t>tm_trees</w:t>
+      </w:r>
+      <w:proofErr w:type="spellEnd"/>
+      <w:r>
+        <w:t>/links_consensus_raw.csv; output/</w:t>
+      </w:r>
+      <w:proofErr w:type="spellStart"/>
+      <w:r>
+        <w:t>tm_trees</w:t>
+      </w:r>
+      <w:proofErr w:type="spellEnd"/>
+      <w:r>
+        <w:t>/links_consensus_consistent.csv; output/</w:t>
+      </w:r>
+      <w:proofErr w:type="spellStart"/>
+      <w:r>
+        <w:t>tm_trees</w:t>
+      </w:r>
+      <w:proofErr w:type="spellEnd"/>
+      <w:r>
+        <w:t>/scenarios.csv</w:t>
+      </w:r>
+    </w:p>
+    <w:p>
+      <w:pPr>
+        <w:pStyle w:val="ListParagraph"/>
+        <w:numPr>
+          <w:ilvl w:val="1"/>
+          <w:numId w:val="2"/>
+        </w:numPr>
+      </w:pPr>
+      <w:r>
+        <w:t xml:space="preserve">Run again in case: </w:t>
+      </w:r>
+      <w:r>
+        <w:t xml:space="preserve">you’ve made </w:t>
+      </w:r>
+      <w:r>
+        <w:t xml:space="preserve">changes </w:t>
+      </w:r>
+      <w:r>
+        <w:t>to the</w:t>
+      </w:r>
+      <w:r>
+        <w:t xml:space="preserve"> dataset</w:t>
+      </w:r>
+      <w:r>
+        <w:t xml:space="preserve"> and want to rerun analyses</w:t>
       </w:r>
     </w:p>
     <w:p>
@@ -268,311 +767,43 @@
           <w:ilvl w:val="0"/>
           <w:numId w:val="2"/>
         </w:numPr>
-      </w:pPr>
-      <w:proofErr w:type="spellStart"/>
-      <w:r>
-        <w:rPr>
-          <w:b/>
-          <w:bCs/>
-        </w:rPr>
-        <w:t>patristic_dist.R</w:t>
-      </w:r>
-      <w:proofErr w:type="spellEnd"/>
-      <w:r>
-        <w:rPr>
-          <w:b/>
-          <w:bCs/>
-        </w:rPr>
-        <w:t xml:space="preserve"> </w:t>
-      </w:r>
-      <w:r>
-        <w:t>and</w:t>
-      </w:r>
-      <w:r>
-        <w:rPr>
-          <w:b/>
-          <w:bCs/>
-        </w:rPr>
-        <w:t xml:space="preserve"> </w:t>
-      </w:r>
-      <w:proofErr w:type="spellStart"/>
-      <w:r>
-        <w:rPr>
-          <w:b/>
-          <w:bCs/>
-        </w:rPr>
-        <w:t>process_genetic_data.R</w:t>
-      </w:r>
-      <w:proofErr w:type="spellEnd"/>
-      <w:r>
-        <w:rPr>
-          <w:b/>
-          <w:bCs/>
-        </w:rPr>
-        <w:t xml:space="preserve"> </w:t>
-      </w:r>
-    </w:p>
-    <w:p>
-      <w:pPr>
-        <w:pStyle w:val="ListParagraph"/>
-        <w:numPr>
-          <w:ilvl w:val="1"/>
-          <w:numId w:val="2"/>
-        </w:numPr>
-      </w:pPr>
-      <w:r>
-        <w:t xml:space="preserve">Function: </w:t>
-      </w:r>
-      <w:r>
-        <w:t>Generation of patristic distance matrix from phylogenetic tree, c</w:t>
-      </w:r>
-      <w:r>
-        <w:t>luster analysis, and lineage assignment</w:t>
-      </w:r>
-    </w:p>
-    <w:p>
-      <w:pPr>
-        <w:pStyle w:val="ListParagraph"/>
-        <w:numPr>
-          <w:ilvl w:val="1"/>
-          <w:numId w:val="2"/>
-        </w:numPr>
-      </w:pPr>
-      <w:r>
-        <w:t>Outputs: output/phylogenetic_distances/</w:t>
-      </w:r>
-      <w:r>
-        <w:t>romblonSeq_24_patristicDist_matrix</w:t>
-      </w:r>
-      <w:r>
-        <w:t xml:space="preserve">.txt; </w:t>
-      </w:r>
-      <w:r>
-        <w:t>output/figures/Hamming_distance_frequencies.jpeg</w:t>
-      </w:r>
-      <w:r>
-        <w:t xml:space="preserve">; </w:t>
-      </w:r>
-      <w:r>
-        <w:t>output/</w:t>
-      </w:r>
-      <w:proofErr w:type="spellStart"/>
-      <w:r>
-        <w:t>phylogenetic_distances</w:t>
-      </w:r>
-      <w:proofErr w:type="spellEnd"/>
-      <w:r>
-        <w:t>/0.002clust.csv</w:t>
-      </w:r>
-    </w:p>
-    <w:p>
-      <w:pPr>
-        <w:pStyle w:val="ListParagraph"/>
-        <w:numPr>
-          <w:ilvl w:val="1"/>
-          <w:numId w:val="2"/>
-        </w:numPr>
-      </w:pPr>
-      <w:r>
-        <w:t xml:space="preserve">Run </w:t>
-      </w:r>
-      <w:r>
-        <w:t>both scripts</w:t>
-      </w:r>
-      <w:r>
-        <w:rPr>
-          <w:b/>
-          <w:bCs/>
-        </w:rPr>
-        <w:t xml:space="preserve"> </w:t>
-      </w:r>
-      <w:r>
-        <w:t xml:space="preserve">again in case of new genetic data (a new phylogenetic tree); run </w:t>
-      </w:r>
-      <w:proofErr w:type="spellStart"/>
-      <w:r>
-        <w:t>process_genetic_data.R</w:t>
-      </w:r>
-      <w:proofErr w:type="spellEnd"/>
-      <w:r>
-        <w:t xml:space="preserve"> again in case you just want to change the clustering cut-off.</w:t>
-      </w:r>
-    </w:p>
-    <w:p>
-      <w:pPr>
-        <w:pStyle w:val="ListParagraph"/>
-        <w:numPr>
-          <w:ilvl w:val="0"/>
-          <w:numId w:val="2"/>
-        </w:numPr>
-        <w:rPr>
-          <w:b/>
-          <w:bCs/>
-        </w:rPr>
-      </w:pPr>
-      <w:proofErr w:type="spellStart"/>
-      <w:r>
-        <w:rPr>
-          <w:b/>
-          <w:bCs/>
-        </w:rPr>
-        <w:t>process_outbreak_dat</w:t>
-      </w:r>
-      <w:r>
-        <w:rPr>
-          <w:b/>
-          <w:bCs/>
-        </w:rPr>
-        <w:t>_for_Romblon_tm_trees.R</w:t>
-      </w:r>
-      <w:proofErr w:type="spellEnd"/>
-    </w:p>
-    <w:p>
-      <w:pPr>
-        <w:pStyle w:val="ListParagraph"/>
-        <w:numPr>
-          <w:ilvl w:val="1"/>
-          <w:numId w:val="2"/>
-        </w:numPr>
-      </w:pPr>
-      <w:r>
-        <w:t>Function: Further data processing and filtering of dat_animal.csv, to prepare data for transmission tree reconstruction</w:t>
-      </w:r>
-    </w:p>
-    <w:p>
-      <w:pPr>
-        <w:pStyle w:val="ListParagraph"/>
-        <w:numPr>
-          <w:ilvl w:val="1"/>
-          <w:numId w:val="2"/>
-        </w:numPr>
-      </w:pPr>
-      <w:r>
-        <w:t>Outputs: data/clean/dat_animal_for_Romblon_tm_trees.csv</w:t>
-      </w:r>
-    </w:p>
-    <w:p>
-      <w:pPr>
-        <w:pStyle w:val="ListParagraph"/>
-        <w:numPr>
-          <w:ilvl w:val="1"/>
-          <w:numId w:val="2"/>
-        </w:numPr>
-        <w:rPr>
-          <w:b/>
-          <w:bCs/>
-        </w:rPr>
-      </w:pPr>
-      <w:r>
-        <w:t xml:space="preserve">Run again in case: </w:t>
-      </w:r>
-    </w:p>
-    <w:p>
-      <w:pPr>
-        <w:pStyle w:val="ListParagraph"/>
-        <w:numPr>
-          <w:ilvl w:val="2"/>
-          <w:numId w:val="2"/>
-        </w:numPr>
-        <w:rPr>
-          <w:b/>
-          <w:bCs/>
-        </w:rPr>
-      </w:pPr>
-      <w:r>
-        <w:t>You want to include a different set of cases (lines 41-45 for date filtering)</w:t>
-      </w:r>
-    </w:p>
-    <w:p>
-      <w:pPr>
-        <w:pStyle w:val="ListParagraph"/>
-        <w:numPr>
-          <w:ilvl w:val="2"/>
-          <w:numId w:val="2"/>
-        </w:numPr>
-        <w:rPr>
-          <w:b/>
-          <w:bCs/>
-        </w:rPr>
-      </w:pPr>
-      <w:r>
-        <w:t>You want to change included columns, dates, lineage assignment, any other data</w:t>
-      </w:r>
-    </w:p>
-    <w:p>
-      <w:pPr>
-        <w:pStyle w:val="Heading2"/>
-      </w:pPr>
-      <w:r>
-        <w:t>Transmission trees</w:t>
-      </w:r>
-      <w:r>
-        <w:t xml:space="preserve"> + related plots</w:t>
-      </w:r>
-    </w:p>
-    <w:p>
-      <w:pPr>
-        <w:pStyle w:val="ListParagraph"/>
-        <w:numPr>
-          <w:ilvl w:val="0"/>
-          <w:numId w:val="2"/>
-        </w:numPr>
-      </w:pPr>
-      <w:proofErr w:type="spellStart"/>
-      <w:r>
-        <w:rPr>
-          <w:b/>
-          <w:bCs/>
-        </w:rPr>
-        <w:t>run_treerabid.R</w:t>
-      </w:r>
-      <w:proofErr w:type="spellEnd"/>
-    </w:p>
-    <w:p>
-      <w:pPr>
-        <w:pStyle w:val="ListParagraph"/>
-        <w:numPr>
-          <w:ilvl w:val="1"/>
-          <w:numId w:val="2"/>
-        </w:numPr>
-      </w:pPr>
-      <w:r>
-        <w:t xml:space="preserve">Function: sets up a table with different scenarios (parameter combinations), and runs </w:t>
-      </w:r>
-      <w:proofErr w:type="spellStart"/>
-      <w:r>
-        <w:t>treerabid</w:t>
-      </w:r>
-      <w:proofErr w:type="spellEnd"/>
-      <w:r>
-        <w:t xml:space="preserve"> functions (</w:t>
-      </w:r>
-      <w:proofErr w:type="spellStart"/>
-      <w:r>
-        <w:t>boot_trees</w:t>
-      </w:r>
-      <w:proofErr w:type="spellEnd"/>
-      <w:r>
-        <w:t xml:space="preserve">, </w:t>
-      </w:r>
-      <w:proofErr w:type="spellStart"/>
-      <w:r>
-        <w:t>build_consensus_links</w:t>
-      </w:r>
-      <w:proofErr w:type="spellEnd"/>
-      <w:r>
-        <w:t xml:space="preserve">, </w:t>
-      </w:r>
-      <w:proofErr w:type="spellStart"/>
-      <w:r>
-        <w:t>build_consensus_tree</w:t>
-      </w:r>
-      <w:proofErr w:type="spellEnd"/>
-      <w:r>
-        <w:t>) over these in parallel</w:t>
-      </w:r>
-      <w:r>
-        <w:t>, to reconstruct transmission trees</w:t>
+        <w:rPr>
+          <w:b/>
+          <w:bCs/>
+        </w:rPr>
+      </w:pPr>
+      <w:proofErr w:type="spellStart"/>
+      <w:r>
+        <w:rPr>
+          <w:b/>
+          <w:bCs/>
+        </w:rPr>
+        <w:t>plot_tm_trees_</w:t>
+      </w:r>
+      <w:proofErr w:type="gramStart"/>
+      <w:r>
+        <w:rPr>
+          <w:b/>
+          <w:bCs/>
+        </w:rPr>
+        <w:t>comparisons.R</w:t>
+      </w:r>
+      <w:proofErr w:type="spellEnd"/>
+      <w:proofErr w:type="gramEnd"/>
+    </w:p>
+    <w:p>
+      <w:pPr>
+        <w:pStyle w:val="ListParagraph"/>
+        <w:numPr>
+          <w:ilvl w:val="1"/>
+          <w:numId w:val="2"/>
+        </w:numPr>
+      </w:pPr>
+      <w:r>
+        <w:t>Function: creates comparative plots</w:t>
+      </w:r>
+      <w:r>
+        <w:t xml:space="preserve"> with trees for different scenarios </w:t>
       </w:r>
     </w:p>
     <w:p>
@@ -592,159 +823,18 @@
           <w:b/>
           <w:bCs/>
         </w:rPr>
-        <w:t>boot_trees_simulate_location.R</w:t>
-      </w:r>
-      <w:proofErr w:type="spellEnd"/>
-      <w:r>
-        <w:rPr>
-          <w:b/>
-          <w:bCs/>
-        </w:rPr>
-        <w:t xml:space="preserve"> </w:t>
-      </w:r>
-      <w:r>
-        <w:t xml:space="preserve">for an adapted </w:t>
-      </w:r>
-      <w:proofErr w:type="spellStart"/>
-      <w:r>
-        <w:t>boot_trees</w:t>
-      </w:r>
-      <w:proofErr w:type="spellEnd"/>
-      <w:r>
-        <w:t xml:space="preserve"> version, that simulates case locations</w:t>
-      </w:r>
-      <w:r>
-        <w:t xml:space="preserve"> within each bootstrap</w:t>
-      </w:r>
-    </w:p>
-    <w:p>
-      <w:pPr>
-        <w:pStyle w:val="ListParagraph"/>
-        <w:numPr>
-          <w:ilvl w:val="1"/>
-          <w:numId w:val="2"/>
-        </w:numPr>
-      </w:pPr>
-      <w:r>
-        <w:t>Outputs: output/</w:t>
-      </w:r>
-      <w:proofErr w:type="spellStart"/>
-      <w:r>
-        <w:t>tm_trees</w:t>
-      </w:r>
-      <w:proofErr w:type="spellEnd"/>
-      <w:r>
-        <w:t>/trees_all.gz; output/</w:t>
-      </w:r>
-      <w:proofErr w:type="spellStart"/>
-      <w:r>
-        <w:t>tm_trees</w:t>
-      </w:r>
-      <w:proofErr w:type="spellEnd"/>
-      <w:r>
-        <w:t>/links_consensus_raw.csv; output/</w:t>
-      </w:r>
-      <w:proofErr w:type="spellStart"/>
-      <w:r>
-        <w:t>tm_trees</w:t>
-      </w:r>
-      <w:proofErr w:type="spellEnd"/>
-      <w:r>
-        <w:t>/links_consensus_consistent.csv; output/</w:t>
-      </w:r>
-      <w:proofErr w:type="spellStart"/>
-      <w:r>
-        <w:t>tm_trees</w:t>
-      </w:r>
-      <w:proofErr w:type="spellEnd"/>
-      <w:r>
-        <w:t>/scenarios.csv</w:t>
-      </w:r>
-    </w:p>
-    <w:p>
-      <w:pPr>
-        <w:pStyle w:val="ListParagraph"/>
-        <w:numPr>
-          <w:ilvl w:val="1"/>
-          <w:numId w:val="2"/>
-        </w:numPr>
-      </w:pPr>
-      <w:r>
-        <w:t xml:space="preserve">Run again in case: </w:t>
-      </w:r>
-      <w:r>
-        <w:t xml:space="preserve">you’ve made </w:t>
-      </w:r>
-      <w:r>
-        <w:t xml:space="preserve">changes </w:t>
-      </w:r>
-      <w:r>
-        <w:t>to the</w:t>
-      </w:r>
-      <w:r>
-        <w:t xml:space="preserve"> dataset</w:t>
-      </w:r>
-      <w:r>
-        <w:t xml:space="preserve"> and want to rerun analyses</w:t>
-      </w:r>
-    </w:p>
-    <w:p>
-      <w:pPr>
-        <w:pStyle w:val="ListParagraph"/>
-        <w:numPr>
-          <w:ilvl w:val="0"/>
-          <w:numId w:val="2"/>
-        </w:numPr>
-        <w:rPr>
-          <w:b/>
-          <w:bCs/>
-        </w:rPr>
-      </w:pPr>
-      <w:proofErr w:type="spellStart"/>
-      <w:r>
-        <w:rPr>
-          <w:b/>
-          <w:bCs/>
-        </w:rPr>
-        <w:t>plot_tm_trees_comparisons.R</w:t>
-      </w:r>
-      <w:proofErr w:type="spellEnd"/>
-    </w:p>
-    <w:p>
-      <w:pPr>
-        <w:pStyle w:val="ListParagraph"/>
-        <w:numPr>
-          <w:ilvl w:val="1"/>
-          <w:numId w:val="2"/>
-        </w:numPr>
-      </w:pPr>
-      <w:r>
-        <w:t>Function: creates comparative plots</w:t>
-      </w:r>
-      <w:r>
-        <w:t xml:space="preserve"> with trees for different scenarios </w:t>
-      </w:r>
-    </w:p>
-    <w:p>
-      <w:pPr>
-        <w:pStyle w:val="ListParagraph"/>
-        <w:numPr>
-          <w:ilvl w:val="1"/>
-          <w:numId w:val="2"/>
-        </w:numPr>
-      </w:pPr>
-      <w:r>
-        <w:t xml:space="preserve">Requires </w:t>
-      </w:r>
-      <w:proofErr w:type="spellStart"/>
-      <w:r>
-        <w:rPr>
-          <w:b/>
-          <w:bCs/>
-        </w:rPr>
-        <w:t>plot_lineage_ts.R</w:t>
-      </w:r>
-      <w:proofErr w:type="spellEnd"/>
+        <w:t>plot_lineage_</w:t>
+      </w:r>
+      <w:proofErr w:type="gramStart"/>
+      <w:r>
+        <w:rPr>
+          <w:b/>
+          <w:bCs/>
+        </w:rPr>
+        <w:t>ts.R</w:t>
+      </w:r>
+      <w:proofErr w:type="spellEnd"/>
+      <w:proofErr w:type="gramEnd"/>
       <w:r>
         <w:t xml:space="preserve"> for plotting</w:t>
       </w:r>
@@ -811,7 +901,15 @@
           <w:b/>
           <w:bCs/>
         </w:rPr>
-        <w:t>_pruned</w:t>
+        <w:t>_</w:t>
+      </w:r>
+      <w:proofErr w:type="gramStart"/>
+      <w:r>
+        <w:rPr>
+          <w:b/>
+          <w:bCs/>
+        </w:rPr>
+        <w:t>pruned</w:t>
       </w:r>
       <w:r>
         <w:rPr>
@@ -821,29 +919,81 @@
         <w:t>.R</w:t>
       </w:r>
       <w:proofErr w:type="spellEnd"/>
-    </w:p>
-    <w:p>
-      <w:pPr>
-        <w:pStyle w:val="ListParagraph"/>
-        <w:numPr>
-          <w:ilvl w:val="1"/>
-          <w:numId w:val="2"/>
-        </w:numPr>
-      </w:pPr>
-      <w:r>
-        <w:t xml:space="preserve">As above but </w:t>
-      </w:r>
-      <w:r>
-        <w:t>for</w:t>
-      </w:r>
-      <w:r>
-        <w:t xml:space="preserve"> </w:t>
-      </w:r>
-      <w:r>
-        <w:t xml:space="preserve">epi + genetic data / simulated locations / </w:t>
-      </w:r>
-      <w:r>
-        <w:t>pruned by distance and time 0.99</w:t>
+      <w:proofErr w:type="gramEnd"/>
+    </w:p>
+    <w:p>
+      <w:pPr>
+        <w:pStyle w:val="ListParagraph"/>
+        <w:numPr>
+          <w:ilvl w:val="1"/>
+          <w:numId w:val="2"/>
+        </w:numPr>
+      </w:pPr>
+      <w:r>
+        <w:t xml:space="preserve">Function: creates transmission tree plots [for consensus trees], </w:t>
+      </w:r>
+      <w:proofErr w:type="spellStart"/>
+      <w:r>
+        <w:t>epicurve</w:t>
+      </w:r>
+      <w:proofErr w:type="spellEnd"/>
+      <w:r>
+        <w:t xml:space="preserve">, map and animation for a specific scenario </w:t>
+      </w:r>
+      <w:r>
+        <w:t>(</w:t>
+      </w:r>
+      <w:r>
+        <w:t>epi + genetic data / simulated locations / pruned by distance and time 0.99</w:t>
+      </w:r>
+      <w:r>
+        <w:t>)</w:t>
+      </w:r>
+    </w:p>
+    <w:p>
+      <w:pPr>
+        <w:pStyle w:val="ListParagraph"/>
+        <w:numPr>
+          <w:ilvl w:val="1"/>
+          <w:numId w:val="2"/>
+        </w:numPr>
+        <w:spacing w:line="256" w:lineRule="auto"/>
+      </w:pPr>
+      <w:r>
+        <w:t xml:space="preserve">Requires </w:t>
+      </w:r>
+      <w:proofErr w:type="spellStart"/>
+      <w:r>
+        <w:rPr>
+          <w:b/>
+          <w:bCs/>
+        </w:rPr>
+        <w:t>plot_lineage_</w:t>
+      </w:r>
+      <w:proofErr w:type="gramStart"/>
+      <w:r>
+        <w:rPr>
+          <w:b/>
+          <w:bCs/>
+        </w:rPr>
+        <w:t>ts.R</w:t>
+      </w:r>
+      <w:proofErr w:type="spellEnd"/>
+      <w:proofErr w:type="gramEnd"/>
+      <w:r>
+        <w:t xml:space="preserve"> for plotting and </w:t>
+      </w:r>
+      <w:proofErr w:type="spellStart"/>
+      <w:r>
+        <w:rPr>
+          <w:b/>
+          <w:bCs/>
+        </w:rPr>
+        <w:t>animate_trees_on_map.R</w:t>
+      </w:r>
+      <w:proofErr w:type="spellEnd"/>
+      <w:r>
+        <w:t xml:space="preserve"> for the animation</w:t>
       </w:r>
     </w:p>
     <w:p>
@@ -876,6 +1026,46 @@
         <w:t>_prunedDT99</w:t>
       </w:r>
     </w:p>
+    <w:p>
+      <w:pPr>
+        <w:pStyle w:val="ListParagraph"/>
+        <w:numPr>
+          <w:ilvl w:val="1"/>
+          <w:numId w:val="2"/>
+        </w:numPr>
+        <w:spacing w:line="256" w:lineRule="auto"/>
+      </w:pPr>
+      <w:r>
+        <w:t xml:space="preserve">Run again in case: </w:t>
+      </w:r>
+    </w:p>
+    <w:p>
+      <w:pPr>
+        <w:pStyle w:val="ListParagraph"/>
+        <w:numPr>
+          <w:ilvl w:val="2"/>
+          <w:numId w:val="2"/>
+        </w:numPr>
+        <w:spacing w:line="256" w:lineRule="auto"/>
+      </w:pPr>
+      <w:r>
+        <w:t>you’ve updated the underlying transmission trees and want plots to reflect latest datasets</w:t>
+      </w:r>
+    </w:p>
+    <w:p>
+      <w:pPr>
+        <w:pStyle w:val="ListParagraph"/>
+        <w:numPr>
+          <w:ilvl w:val="2"/>
+          <w:numId w:val="2"/>
+        </w:numPr>
+        <w:spacing w:line="256" w:lineRule="auto"/>
+      </w:pPr>
+      <w:r>
+        <w:t>you want to alter the plots</w:t>
+      </w:r>
+    </w:p>
+    <w:p/>
     <w:sectPr>
       <w:pgSz w:w="11906" w:h="16838"/>
       <w:pgMar w:top="1440" w:right="1440" w:bottom="1440" w:left="1440" w:header="708" w:footer="708" w:gutter="0"/>
@@ -887,7 +1077,7 @@
 </file>
 
 <file path=word/numbering.xml><?xml version="1.0" encoding="utf-8"?>
-<w:numbering xmlns:wpc="http://schemas.microsoft.com/office/word/2010/wordprocessingCanvas" xmlns:cx="http://schemas.microsoft.com/office/drawing/2014/chartex" xmlns:cx1="http://schemas.microsoft.com/office/drawing/2015/9/8/chartex" xmlns:cx2="http://schemas.microsoft.com/office/drawing/2015/10/21/chartex" xmlns:cx3="http://schemas.microsoft.com/office/drawing/2016/5/9/chartex" xmlns:cx4="http://schemas.microsoft.com/office/drawing/2016/5/10/chartex" xmlns:cx5="http://schemas.microsoft.com/office/drawing/2016/5/11/chartex" xmlns:cx6="http://schemas.microsoft.com/office/drawing/2016/5/12/chartex" xmlns:cx7="http://schemas.microsoft.com/office/drawing/2016/5/13/chartex" xmlns:cx8="http://schemas.microsoft.com/office/drawing/2016/5/14/chartex" xmlns:mc="http://schemas.openxmlformats.org/markup-compatibility/2006" xmlns:aink="http://schemas.microsoft.com/office/drawing/2016/ink" xmlns:am3d="http://schemas.microsoft.com/office/drawing/2017/model3d" xmlns:o="urn:schemas-microsoft-com:office:office" xmlns:oel="http://schemas.microsoft.com/office/2019/extlst" xmlns:r="http://schemas.openxmlformats.org/officeDocument/2006/relationships" xmlns:m="http://schemas.openxmlformats.org/officeDocument/2006/math" xmlns:v="urn:schemas-microsoft-com:vml" xmlns:wp14="http://schemas.microsoft.com/office/word/2010/wordprocessingDrawing" xmlns:wp="http://schemas.openxmlformats.org/drawingml/2006/wordprocessingDrawing" xmlns:w10="urn:schemas-microsoft-com:office:word" xmlns:w="http://schemas.openxmlformats.org/wordprocessingml/2006/main" xmlns:w14="http://schemas.microsoft.com/office/word/2010/wordml" xmlns:w15="http://schemas.microsoft.com/office/word/2012/wordml" xmlns:w16cex="http://schemas.microsoft.com/office/word/2018/wordml/cex" xmlns:w16cid="http://schemas.microsoft.com/office/word/2016/wordml/cid" xmlns:w16="http://schemas.microsoft.com/office/word/2018/wordml" xmlns:w16sdtdh="http://schemas.microsoft.com/office/word/2020/wordml/sdtdatahash" xmlns:w16se="http://schemas.microsoft.com/office/word/2015/wordml/symex" xmlns:wpg="http://schemas.microsoft.com/office/word/2010/wordprocessingGroup" xmlns:wpi="http://schemas.microsoft.com/office/word/2010/wordprocessingInk" xmlns:wne="http://schemas.microsoft.com/office/word/2006/wordml" xmlns:wps="http://schemas.microsoft.com/office/word/2010/wordprocessingShape" mc:Ignorable="w14 w15 w16se w16cid w16 w16cex w16sdtdh wp14">
+<w:numbering xmlns:wpc="http://schemas.microsoft.com/office/word/2010/wordprocessingCanvas" xmlns:cx="http://schemas.microsoft.com/office/drawing/2014/chartex" xmlns:cx1="http://schemas.microsoft.com/office/drawing/2015/9/8/chartex" xmlns:cx2="http://schemas.microsoft.com/office/drawing/2015/10/21/chartex" xmlns:cx3="http://schemas.microsoft.com/office/drawing/2016/5/9/chartex" xmlns:cx4="http://schemas.microsoft.com/office/drawing/2016/5/10/chartex" xmlns:cx5="http://schemas.microsoft.com/office/drawing/2016/5/11/chartex" xmlns:cx6="http://schemas.microsoft.com/office/drawing/2016/5/12/chartex" xmlns:cx7="http://schemas.microsoft.com/office/drawing/2016/5/13/chartex" xmlns:cx8="http://schemas.microsoft.com/office/drawing/2016/5/14/chartex" xmlns:mc="http://schemas.openxmlformats.org/markup-compatibility/2006" xmlns:aink="http://schemas.microsoft.com/office/drawing/2016/ink" xmlns:am3d="http://schemas.microsoft.com/office/drawing/2017/model3d" xmlns:o="urn:schemas-microsoft-com:office:office" xmlns:oel="http://schemas.microsoft.com/office/2019/extlst" xmlns:r="http://schemas.openxmlformats.org/officeDocument/2006/relationships" xmlns:m="http://schemas.openxmlformats.org/officeDocument/2006/math" xmlns:v="urn:schemas-microsoft-com:vml" xmlns:wp14="http://schemas.microsoft.com/office/word/2010/wordprocessingDrawing" xmlns:wp="http://schemas.openxmlformats.org/drawingml/2006/wordprocessingDrawing" xmlns:w10="urn:schemas-microsoft-com:office:word" xmlns:w="http://schemas.openxmlformats.org/wordprocessingml/2006/main" xmlns:w14="http://schemas.microsoft.com/office/word/2010/wordml" xmlns:w15="http://schemas.microsoft.com/office/word/2012/wordml" xmlns:w16cex="http://schemas.microsoft.com/office/word/2018/wordml/cex" xmlns:w16cid="http://schemas.microsoft.com/office/word/2016/wordml/cid" xmlns:w16="http://schemas.microsoft.com/office/word/2018/wordml" xmlns:w16du="http://schemas.microsoft.com/office/word/2023/wordml/word16du" xmlns:w16sdtdh="http://schemas.microsoft.com/office/word/2020/wordml/sdtdatahash" xmlns:w16se="http://schemas.microsoft.com/office/word/2015/wordml/symex" xmlns:wpg="http://schemas.microsoft.com/office/word/2010/wordprocessingGroup" xmlns:wpi="http://schemas.microsoft.com/office/word/2010/wordprocessingInk" xmlns:wne="http://schemas.microsoft.com/office/word/2006/wordml" xmlns:wps="http://schemas.microsoft.com/office/word/2010/wordprocessingShape" mc:Ignorable="w14 w15 w16se w16cid w16 w16cex w16sdtdh w16du wp14">
   <w:abstractNum w:abstractNumId="0" w15:restartNumberingAfterBreak="0">
     <w:nsid w:val="090E1419"/>
     <w:multiLevelType w:val="hybridMultilevel"/>
@@ -1374,11 +1564,37 @@
   <w:num w:numId="5" w16cid:durableId="901402993">
     <w:abstractNumId w:val="1"/>
   </w:num>
+  <w:num w:numId="6" w16cid:durableId="82072411">
+    <w:abstractNumId w:val="4"/>
+    <w:lvlOverride w:ilvl="0">
+      <w:startOverride w:val="1"/>
+    </w:lvlOverride>
+    <w:lvlOverride w:ilvl="1"/>
+    <w:lvlOverride w:ilvl="2"/>
+    <w:lvlOverride w:ilvl="3">
+      <w:startOverride w:val="1"/>
+    </w:lvlOverride>
+    <w:lvlOverride w:ilvl="4">
+      <w:startOverride w:val="1"/>
+    </w:lvlOverride>
+    <w:lvlOverride w:ilvl="5">
+      <w:startOverride w:val="1"/>
+    </w:lvlOverride>
+    <w:lvlOverride w:ilvl="6">
+      <w:startOverride w:val="1"/>
+    </w:lvlOverride>
+    <w:lvlOverride w:ilvl="7">
+      <w:startOverride w:val="1"/>
+    </w:lvlOverride>
+    <w:lvlOverride w:ilvl="8">
+      <w:startOverride w:val="1"/>
+    </w:lvlOverride>
+  </w:num>
 </w:numbering>
 </file>
 
 <file path=word/styles.xml><?xml version="1.0" encoding="utf-8"?>
-<w:styles xmlns:mc="http://schemas.openxmlformats.org/markup-compatibility/2006" xmlns:r="http://schemas.openxmlformats.org/officeDocument/2006/relationships" xmlns:w="http://schemas.openxmlformats.org/wordprocessingml/2006/main" xmlns:w14="http://schemas.microsoft.com/office/word/2010/wordml" xmlns:w15="http://schemas.microsoft.com/office/word/2012/wordml" xmlns:w16cex="http://schemas.microsoft.com/office/word/2018/wordml/cex" xmlns:w16cid="http://schemas.microsoft.com/office/word/2016/wordml/cid" xmlns:w16="http://schemas.microsoft.com/office/word/2018/wordml" xmlns:w16sdtdh="http://schemas.microsoft.com/office/word/2020/wordml/sdtdatahash" xmlns:w16se="http://schemas.microsoft.com/office/word/2015/wordml/symex" mc:Ignorable="w14 w15 w16se w16cid w16 w16cex w16sdtdh">
+<w:styles xmlns:mc="http://schemas.openxmlformats.org/markup-compatibility/2006" xmlns:r="http://schemas.openxmlformats.org/officeDocument/2006/relationships" xmlns:w="http://schemas.openxmlformats.org/wordprocessingml/2006/main" xmlns:w14="http://schemas.microsoft.com/office/word/2010/wordml" xmlns:w15="http://schemas.microsoft.com/office/word/2012/wordml" xmlns:w16cex="http://schemas.microsoft.com/office/word/2018/wordml/cex" xmlns:w16cid="http://schemas.microsoft.com/office/word/2016/wordml/cid" xmlns:w16="http://schemas.microsoft.com/office/word/2018/wordml" xmlns:w16du="http://schemas.microsoft.com/office/word/2023/wordml/word16du" xmlns:w16sdtdh="http://schemas.microsoft.com/office/word/2020/wordml/sdtdatahash" xmlns:w16se="http://schemas.microsoft.com/office/word/2015/wordml/symex" mc:Ignorable="w14 w15 w16se w16cid w16 w16cex w16sdtdh w16du">
   <w:docDefaults>
     <w:rPrDefault>
       <w:rPr>

</xml_diff>